<commit_message>
Added work to lab 5
</commit_message>
<xml_diff>
--- a/Lab_5_Report_Reeves.docx
+++ b/Lab_5_Report_Reeves.docx
@@ -290,7 +290,87 @@
     </w:p>
     <w:p>
       <w:r>
+        <w:rPr>
+          <w:b/>
+        </w:rPr>
         <w:lastRenderedPageBreak/>
+        <w:t>Part 2:</w:t>
+      </w:r>
+    </w:p>
+    <w:p>
+      <w:r>
+        <w:tab/>
+        <w:t>The first things I did in this part was setup my push and pop macros. I then made sure I could traverse through the string and send the characters out over UART.</w:t>
+      </w:r>
+      <w:r>
+        <w:t xml:space="preserve"> After writing some basic traversing logic, I realized I was having a runtime exception in the provided code.</w:t>
+      </w:r>
+    </w:p>
+    <w:p>
+      <w:r>
+        <w:rPr>
+          <w:noProof/>
+        </w:rPr>
+        <w:drawing>
+          <wp:inline distT="0" distB="0" distL="0" distR="0">
+            <wp:extent cx="5943600" cy="3655060"/>
+            <wp:effectExtent l="0" t="0" r="0" b="2540"/>
+            <wp:docPr id="3" name="Picture 3"/>
+            <wp:cNvGraphicFramePr>
+              <a:graphicFrameLocks xmlns:a="http://schemas.openxmlformats.org/drawingml/2006/main" noChangeAspect="1"/>
+            </wp:cNvGraphicFramePr>
+            <a:graphic xmlns:a="http://schemas.openxmlformats.org/drawingml/2006/main">
+              <a:graphicData uri="http://schemas.openxmlformats.org/drawingml/2006/picture">
+                <pic:pic xmlns:pic="http://schemas.openxmlformats.org/drawingml/2006/picture">
+                  <pic:nvPicPr>
+                    <pic:cNvPr id="3" name="Lab5_Part2_fail.JPG"/>
+                    <pic:cNvPicPr/>
+                  </pic:nvPicPr>
+                  <pic:blipFill>
+                    <a:blip r:embed="rId6">
+                      <a:extLst>
+                        <a:ext uri="{28A0092B-C50C-407E-A947-70E740481C1C}">
+                          <a14:useLocalDpi xmlns:a14="http://schemas.microsoft.com/office/drawing/2010/main" val="0"/>
+                        </a:ext>
+                      </a:extLst>
+                    </a:blip>
+                    <a:stretch>
+                      <a:fillRect/>
+                    </a:stretch>
+                  </pic:blipFill>
+                  <pic:spPr>
+                    <a:xfrm>
+                      <a:off x="0" y="0"/>
+                      <a:ext cx="5943600" cy="3655060"/>
+                    </a:xfrm>
+                    <a:prstGeom prst="rect">
+                      <a:avLst/>
+                    </a:prstGeom>
+                  </pic:spPr>
+                </pic:pic>
+              </a:graphicData>
+            </a:graphic>
+          </wp:inline>
+        </w:drawing>
+      </w:r>
+    </w:p>
+    <w:p>
+      <w:pPr>
+        <w:rPr>
+          <w:b/>
+        </w:rPr>
+      </w:pPr>
+      <w:r>
+        <w:rPr>
+          <w:b/>
+        </w:rPr>
+        <w:t>Part 3:</w:t>
+      </w:r>
+    </w:p>
+    <w:p>
+      <w:bookmarkStart w:id="0" w:name="_GoBack"/>
+      <w:bookmarkEnd w:id="0"/>
+      <w:r>
         <w:t xml:space="preserve"> </w:t>
       </w:r>
     </w:p>
@@ -330,8 +410,15 @@
       </w:r>
     </w:p>
     <w:p>
-      <w:bookmarkStart w:id="0" w:name="_GoBack"/>
-      <w:bookmarkEnd w:id="0"/>
+      <w:r>
+        <w:t>- Runtime exception with UIMODESET</w:t>
+      </w:r>
+    </w:p>
+    <w:p>
+      <w:r>
+        <w:tab/>
+        <w:t>- LAB?</w:t>
+      </w:r>
     </w:p>
     <w:sectPr>
       <w:pgSz w:w="12240" w:h="15840"/>

</xml_diff>

<commit_message>
added work on lab 5
</commit_message>
<xml_diff>
--- a/Lab_5_Report_Reeves.docx
+++ b/Lab_5_Report_Reeves.docx
@@ -23,13 +23,7 @@
         <w:spacing w:after="0"/>
       </w:pPr>
       <w:r>
-        <w:t>5/</w:t>
-      </w:r>
-      <w:r>
-        <w:t>18</w:t>
-      </w:r>
-      <w:r>
-        <w:t>/18</w:t>
+        <w:t>5/18/18</w:t>
       </w:r>
     </w:p>
     <w:p>
@@ -37,10 +31,7 @@
         <w:spacing w:after="0"/>
       </w:pPr>
       <w:r>
-        <w:t>Lab 5</w:t>
-      </w:r>
-      <w:r>
-        <w:t xml:space="preserve"> Report</w:t>
+        <w:t>Lab 5 Report</w:t>
       </w:r>
     </w:p>
     <w:p>
@@ -355,21 +346,80 @@
       </w:r>
     </w:p>
     <w:p>
-      <w:pPr>
-        <w:rPr>
-          <w:b/>
-        </w:rPr>
-      </w:pPr>
-      <w:r>
-        <w:rPr>
-          <w:b/>
-        </w:rPr>
-        <w:t>Part 3:</w:t>
+      <w:r>
+        <w:t>After putting the variable in the .data segment, everything</w:t>
+      </w:r>
+      <w:r>
+        <w:t xml:space="preserve"> seemed to be working again.</w:t>
+      </w:r>
+    </w:p>
+    <w:p>
+      <w:r>
+        <w:rPr>
+          <w:noProof/>
+        </w:rPr>
+        <w:lastRenderedPageBreak/>
+        <w:drawing>
+          <wp:inline distT="0" distB="0" distL="0" distR="0">
+            <wp:extent cx="5943600" cy="5078730"/>
+            <wp:effectExtent l="0" t="0" r="0" b="7620"/>
+            <wp:docPr id="4" name="Picture 4"/>
+            <wp:cNvGraphicFramePr>
+              <a:graphicFrameLocks xmlns:a="http://schemas.openxmlformats.org/drawingml/2006/main" noChangeAspect="1"/>
+            </wp:cNvGraphicFramePr>
+            <a:graphic xmlns:a="http://schemas.openxmlformats.org/drawingml/2006/main">
+              <a:graphicData uri="http://schemas.openxmlformats.org/drawingml/2006/picture">
+                <pic:pic xmlns:pic="http://schemas.openxmlformats.org/drawingml/2006/picture">
+                  <pic:nvPicPr>
+                    <pic:cNvPr id="4" name="Lab5_part2_2.JPG"/>
+                    <pic:cNvPicPr/>
+                  </pic:nvPicPr>
+                  <pic:blipFill>
+                    <a:blip r:embed="rId7">
+                      <a:extLst>
+                        <a:ext uri="{28A0092B-C50C-407E-A947-70E740481C1C}">
+                          <a14:useLocalDpi xmlns:a14="http://schemas.microsoft.com/office/drawing/2010/main" val="0"/>
+                        </a:ext>
+                      </a:extLst>
+                    </a:blip>
+                    <a:stretch>
+                      <a:fillRect/>
+                    </a:stretch>
+                  </pic:blipFill>
+                  <pic:spPr>
+                    <a:xfrm>
+                      <a:off x="0" y="0"/>
+                      <a:ext cx="5943600" cy="5078730"/>
+                    </a:xfrm>
+                    <a:prstGeom prst="rect">
+                      <a:avLst/>
+                    </a:prstGeom>
+                  </pic:spPr>
+                </pic:pic>
+              </a:graphicData>
+            </a:graphic>
+          </wp:inline>
+        </w:drawing>
       </w:r>
     </w:p>
     <w:p>
       <w:bookmarkStart w:id="0" w:name="_GoBack"/>
       <w:bookmarkEnd w:id="0"/>
+    </w:p>
+    <w:p>
+      <w:pPr>
+        <w:rPr>
+          <w:b/>
+        </w:rPr>
+      </w:pPr>
+      <w:r>
+        <w:rPr>
+          <w:b/>
+        </w:rPr>
+        <w:t>Part 3:</w:t>
+      </w:r>
+    </w:p>
+    <w:p>
       <w:r>
         <w:t xml:space="preserve"> </w:t>
       </w:r>
@@ -417,7 +467,15 @@
     <w:p>
       <w:r>
         <w:tab/>
-        <w:t>- LAB?</w:t>
+        <w:t xml:space="preserve">- </w:t>
+      </w:r>
+      <w:proofErr w:type="gramStart"/>
+      <w:r>
+        <w:t>variables</w:t>
+      </w:r>
+      <w:proofErr w:type="gramEnd"/>
+      <w:r>
+        <w:t xml:space="preserve"> set before main after .text won’t work… Thanks documentation…</w:t>
       </w:r>
     </w:p>
     <w:sectPr>
@@ -828,6 +886,7 @@
   <w:style w:type="character" w:default="1" w:styleId="DefaultParagraphFont">
     <w:name w:val="Default Paragraph Font"/>
     <w:uiPriority w:val="1"/>
+    <w:semiHidden/>
     <w:unhideWhenUsed/>
   </w:style>
   <w:style w:type="table" w:default="1" w:styleId="TableNormal">

</xml_diff>

<commit_message>
Added work on lab 5... not finished.
</commit_message>
<xml_diff>
--- a/Lab_5_Report_Reeves.docx
+++ b/Lab_5_Report_Reeves.docx
@@ -403,79 +403,678 @@
       </w:r>
     </w:p>
     <w:p>
+      <w:r>
+        <w:t xml:space="preserve">My next step was to copy over the code for </w:t>
+      </w:r>
+      <w:proofErr w:type="spellStart"/>
+      <w:r>
+        <w:t>output_string</w:t>
+      </w:r>
+      <w:proofErr w:type="spellEnd"/>
+      <w:r>
+        <w:t xml:space="preserve"> and create a stack frame for it. I also included the code for unwinding the stack after the function was over.</w:t>
+      </w:r>
+    </w:p>
+    <w:p>
+      <w:r>
+        <w:rPr>
+          <w:noProof/>
+        </w:rPr>
+        <w:lastRenderedPageBreak/>
+        <w:drawing>
+          <wp:inline distT="0" distB="0" distL="0" distR="0">
+            <wp:extent cx="5943600" cy="5820410"/>
+            <wp:effectExtent l="0" t="0" r="0" b="8890"/>
+            <wp:docPr id="5" name="Picture 5"/>
+            <wp:cNvGraphicFramePr>
+              <a:graphicFrameLocks xmlns:a="http://schemas.openxmlformats.org/drawingml/2006/main" noChangeAspect="1"/>
+            </wp:cNvGraphicFramePr>
+            <a:graphic xmlns:a="http://schemas.openxmlformats.org/drawingml/2006/main">
+              <a:graphicData uri="http://schemas.openxmlformats.org/drawingml/2006/picture">
+                <pic:pic xmlns:pic="http://schemas.openxmlformats.org/drawingml/2006/picture">
+                  <pic:nvPicPr>
+                    <pic:cNvPr id="5" name="Lab5_Part2_3.JPG"/>
+                    <pic:cNvPicPr/>
+                  </pic:nvPicPr>
+                  <pic:blipFill>
+                    <a:blip r:embed="rId8">
+                      <a:extLst>
+                        <a:ext uri="{28A0092B-C50C-407E-A947-70E740481C1C}">
+                          <a14:useLocalDpi xmlns:a14="http://schemas.microsoft.com/office/drawing/2010/main" val="0"/>
+                        </a:ext>
+                      </a:extLst>
+                    </a:blip>
+                    <a:stretch>
+                      <a:fillRect/>
+                    </a:stretch>
+                  </pic:blipFill>
+                  <pic:spPr>
+                    <a:xfrm>
+                      <a:off x="0" y="0"/>
+                      <a:ext cx="5943600" cy="5820410"/>
+                    </a:xfrm>
+                    <a:prstGeom prst="rect">
+                      <a:avLst/>
+                    </a:prstGeom>
+                  </pic:spPr>
+                </pic:pic>
+              </a:graphicData>
+            </a:graphic>
+          </wp:inline>
+        </w:drawing>
+      </w:r>
+    </w:p>
+    <w:p>
+      <w:r>
+        <w:t>Running a simple string with this function did confirm its functionality.</w:t>
+      </w:r>
+    </w:p>
+    <w:p>
+      <w:r>
+        <w:rPr>
+          <w:noProof/>
+        </w:rPr>
+        <w:drawing>
+          <wp:inline distT="0" distB="0" distL="0" distR="0">
+            <wp:extent cx="4419600" cy="457200"/>
+            <wp:effectExtent l="0" t="0" r="0" b="0"/>
+            <wp:docPr id="6" name="Picture 6"/>
+            <wp:cNvGraphicFramePr>
+              <a:graphicFrameLocks xmlns:a="http://schemas.openxmlformats.org/drawingml/2006/main" noChangeAspect="1"/>
+            </wp:cNvGraphicFramePr>
+            <a:graphic xmlns:a="http://schemas.openxmlformats.org/drawingml/2006/main">
+              <a:graphicData uri="http://schemas.openxmlformats.org/drawingml/2006/picture">
+                <pic:pic xmlns:pic="http://schemas.openxmlformats.org/drawingml/2006/picture">
+                  <pic:nvPicPr>
+                    <pic:cNvPr id="6" name="Lab5_Part2_4.JPG"/>
+                    <pic:cNvPicPr/>
+                  </pic:nvPicPr>
+                  <pic:blipFill>
+                    <a:blip r:embed="rId9">
+                      <a:extLst>
+                        <a:ext uri="{28A0092B-C50C-407E-A947-70E740481C1C}">
+                          <a14:useLocalDpi xmlns:a14="http://schemas.microsoft.com/office/drawing/2010/main" val="0"/>
+                        </a:ext>
+                      </a:extLst>
+                    </a:blip>
+                    <a:stretch>
+                      <a:fillRect/>
+                    </a:stretch>
+                  </pic:blipFill>
+                  <pic:spPr>
+                    <a:xfrm>
+                      <a:off x="0" y="0"/>
+                      <a:ext cx="4419600" cy="457200"/>
+                    </a:xfrm>
+                    <a:prstGeom prst="rect">
+                      <a:avLst/>
+                    </a:prstGeom>
+                  </pic:spPr>
+                </pic:pic>
+              </a:graphicData>
+            </a:graphic>
+          </wp:inline>
+        </w:drawing>
+      </w:r>
+    </w:p>
+    <w:p>
+      <w:r>
+        <w:t xml:space="preserve">Next, I created a stack frame (with unwinding capability) and logic for the </w:t>
+      </w:r>
+      <w:proofErr w:type="spellStart"/>
+      <w:r>
+        <w:t>is_a_digit</w:t>
+      </w:r>
+      <w:proofErr w:type="spellEnd"/>
+      <w:r>
+        <w:t xml:space="preserve"> function. Testing the first character of “string here” shows that the function is working correctly by returning a value of 0xffffffff in register v0.</w:t>
+      </w:r>
+    </w:p>
+    <w:p>
+      <w:r>
+        <w:rPr>
+          <w:noProof/>
+        </w:rPr>
+        <w:lastRenderedPageBreak/>
+        <w:drawing>
+          <wp:inline distT="0" distB="0" distL="0" distR="0">
+            <wp:extent cx="6667500" cy="3464821"/>
+            <wp:effectExtent l="0" t="0" r="0" b="2540"/>
+            <wp:docPr id="7" name="Picture 7"/>
+            <wp:cNvGraphicFramePr>
+              <a:graphicFrameLocks xmlns:a="http://schemas.openxmlformats.org/drawingml/2006/main" noChangeAspect="1"/>
+            </wp:cNvGraphicFramePr>
+            <a:graphic xmlns:a="http://schemas.openxmlformats.org/drawingml/2006/main">
+              <a:graphicData uri="http://schemas.openxmlformats.org/drawingml/2006/picture">
+                <pic:pic xmlns:pic="http://schemas.openxmlformats.org/drawingml/2006/picture">
+                  <pic:nvPicPr>
+                    <pic:cNvPr id="7" name="Lab5_Part2_5.JPG"/>
+                    <pic:cNvPicPr/>
+                  </pic:nvPicPr>
+                  <pic:blipFill>
+                    <a:blip r:embed="rId10">
+                      <a:extLst>
+                        <a:ext uri="{28A0092B-C50C-407E-A947-70E740481C1C}">
+                          <a14:useLocalDpi xmlns:a14="http://schemas.microsoft.com/office/drawing/2010/main" val="0"/>
+                        </a:ext>
+                      </a:extLst>
+                    </a:blip>
+                    <a:stretch>
+                      <a:fillRect/>
+                    </a:stretch>
+                  </pic:blipFill>
+                  <pic:spPr>
+                    <a:xfrm>
+                      <a:off x="0" y="0"/>
+                      <a:ext cx="6680667" cy="3471664"/>
+                    </a:xfrm>
+                    <a:prstGeom prst="rect">
+                      <a:avLst/>
+                    </a:prstGeom>
+                  </pic:spPr>
+                </pic:pic>
+              </a:graphicData>
+            </a:graphic>
+          </wp:inline>
+        </w:drawing>
+      </w:r>
+    </w:p>
+    <w:p>
+      <w:r>
+        <w:t>My next step was to make sure I can read through an entire string. I did this by implementing a loop. Walking through a breakpoint showed that my loop did in fact work for a test string.</w:t>
+      </w:r>
+    </w:p>
+    <w:p>
+      <w:r>
+        <w:rPr>
+          <w:noProof/>
+        </w:rPr>
+        <w:drawing>
+          <wp:inline distT="0" distB="0" distL="0" distR="0">
+            <wp:extent cx="5715000" cy="2667000"/>
+            <wp:effectExtent l="0" t="0" r="0" b="0"/>
+            <wp:docPr id="8" name="Picture 8"/>
+            <wp:cNvGraphicFramePr>
+              <a:graphicFrameLocks xmlns:a="http://schemas.openxmlformats.org/drawingml/2006/main" noChangeAspect="1"/>
+            </wp:cNvGraphicFramePr>
+            <a:graphic xmlns:a="http://schemas.openxmlformats.org/drawingml/2006/main">
+              <a:graphicData uri="http://schemas.openxmlformats.org/drawingml/2006/picture">
+                <pic:pic xmlns:pic="http://schemas.openxmlformats.org/drawingml/2006/picture">
+                  <pic:nvPicPr>
+                    <pic:cNvPr id="8" name="Lab5_Part2_6.JPG"/>
+                    <pic:cNvPicPr/>
+                  </pic:nvPicPr>
+                  <pic:blipFill>
+                    <a:blip r:embed="rId11">
+                      <a:extLst>
+                        <a:ext uri="{28A0092B-C50C-407E-A947-70E740481C1C}">
+                          <a14:useLocalDpi xmlns:a14="http://schemas.microsoft.com/office/drawing/2010/main" val="0"/>
+                        </a:ext>
+                      </a:extLst>
+                    </a:blip>
+                    <a:stretch>
+                      <a:fillRect/>
+                    </a:stretch>
+                  </pic:blipFill>
+                  <pic:spPr>
+                    <a:xfrm>
+                      <a:off x="0" y="0"/>
+                      <a:ext cx="5715000" cy="2667000"/>
+                    </a:xfrm>
+                    <a:prstGeom prst="rect">
+                      <a:avLst/>
+                    </a:prstGeom>
+                  </pic:spPr>
+                </pic:pic>
+              </a:graphicData>
+            </a:graphic>
+          </wp:inline>
+        </w:drawing>
+      </w:r>
+    </w:p>
+    <w:p>
+      <w:r>
+        <w:t>M</w:t>
+      </w:r>
+      <w:r>
+        <w:t>y</w:t>
+      </w:r>
+      <w:r>
+        <w:t xml:space="preserve"> next step was to determine if the returned value of </w:t>
+      </w:r>
+      <w:proofErr w:type="spellStart"/>
+      <w:r>
+        <w:t>is_a_digit</w:t>
+      </w:r>
+      <w:proofErr w:type="spellEnd"/>
+      <w:r>
+        <w:t xml:space="preserve"> was a digit or not, and if so, which one?</w:t>
+      </w:r>
+      <w:r>
+        <w:t xml:space="preserve"> I did hit a bit of a wall here with subtracting the 0x30 from the a0 register. 0x30 = 48 decimal. After figuring that out, I did confirm that digit ‘1’ was working. I copied the code for that logic for each digit.</w:t>
+      </w:r>
+    </w:p>
+    <w:p>
+      <w:r>
+        <w:rPr>
+          <w:noProof/>
+        </w:rPr>
+        <w:lastRenderedPageBreak/>
+        <w:drawing>
+          <wp:inline distT="0" distB="0" distL="0" distR="0">
+            <wp:extent cx="5534025" cy="5619750"/>
+            <wp:effectExtent l="0" t="0" r="9525" b="0"/>
+            <wp:docPr id="9" name="Picture 9"/>
+            <wp:cNvGraphicFramePr>
+              <a:graphicFrameLocks xmlns:a="http://schemas.openxmlformats.org/drawingml/2006/main" noChangeAspect="1"/>
+            </wp:cNvGraphicFramePr>
+            <a:graphic xmlns:a="http://schemas.openxmlformats.org/drawingml/2006/main">
+              <a:graphicData uri="http://schemas.openxmlformats.org/drawingml/2006/picture">
+                <pic:pic xmlns:pic="http://schemas.openxmlformats.org/drawingml/2006/picture">
+                  <pic:nvPicPr>
+                    <pic:cNvPr id="9" name="Lab5_Part2_7.JPG"/>
+                    <pic:cNvPicPr/>
+                  </pic:nvPicPr>
+                  <pic:blipFill>
+                    <a:blip r:embed="rId12">
+                      <a:extLst>
+                        <a:ext uri="{28A0092B-C50C-407E-A947-70E740481C1C}">
+                          <a14:useLocalDpi xmlns:a14="http://schemas.microsoft.com/office/drawing/2010/main" val="0"/>
+                        </a:ext>
+                      </a:extLst>
+                    </a:blip>
+                    <a:stretch>
+                      <a:fillRect/>
+                    </a:stretch>
+                  </pic:blipFill>
+                  <pic:spPr>
+                    <a:xfrm>
+                      <a:off x="0" y="0"/>
+                      <a:ext cx="5534025" cy="5619750"/>
+                    </a:xfrm>
+                    <a:prstGeom prst="rect">
+                      <a:avLst/>
+                    </a:prstGeom>
+                  </pic:spPr>
+                </pic:pic>
+              </a:graphicData>
+            </a:graphic>
+          </wp:inline>
+        </w:drawing>
+      </w:r>
+    </w:p>
+    <w:p>
+      <w:r>
+        <w:t xml:space="preserve">The next step I took was to implement the </w:t>
+      </w:r>
+      <w:proofErr w:type="spellStart"/>
+      <w:r>
+        <w:t>binary_to_asciidec</w:t>
+      </w:r>
+      <w:proofErr w:type="spellEnd"/>
+      <w:r>
+        <w:t xml:space="preserve"> function. </w:t>
+      </w:r>
+      <w:r>
+        <w:t xml:space="preserve">Unfortunately, here is where I couldn’t get the logic to work. </w:t>
+      </w:r>
+    </w:p>
+    <w:p>
+      <w:r>
+        <w:rPr>
+          <w:noProof/>
+        </w:rPr>
+        <w:lastRenderedPageBreak/>
+        <w:drawing>
+          <wp:inline distT="0" distB="0" distL="0" distR="0">
+            <wp:extent cx="5629275" cy="7467600"/>
+            <wp:effectExtent l="0" t="0" r="9525" b="0"/>
+            <wp:docPr id="10" name="Picture 10"/>
+            <wp:cNvGraphicFramePr>
+              <a:graphicFrameLocks xmlns:a="http://schemas.openxmlformats.org/drawingml/2006/main" noChangeAspect="1"/>
+            </wp:cNvGraphicFramePr>
+            <a:graphic xmlns:a="http://schemas.openxmlformats.org/drawingml/2006/main">
+              <a:graphicData uri="http://schemas.openxmlformats.org/drawingml/2006/picture">
+                <pic:pic xmlns:pic="http://schemas.openxmlformats.org/drawingml/2006/picture">
+                  <pic:nvPicPr>
+                    <pic:cNvPr id="10" name="Lab5_Part2_8.JPG"/>
+                    <pic:cNvPicPr/>
+                  </pic:nvPicPr>
+                  <pic:blipFill>
+                    <a:blip r:embed="rId13">
+                      <a:extLst>
+                        <a:ext uri="{28A0092B-C50C-407E-A947-70E740481C1C}">
+                          <a14:useLocalDpi xmlns:a14="http://schemas.microsoft.com/office/drawing/2010/main" val="0"/>
+                        </a:ext>
+                      </a:extLst>
+                    </a:blip>
+                    <a:stretch>
+                      <a:fillRect/>
+                    </a:stretch>
+                  </pic:blipFill>
+                  <pic:spPr>
+                    <a:xfrm>
+                      <a:off x="0" y="0"/>
+                      <a:ext cx="5629275" cy="7467600"/>
+                    </a:xfrm>
+                    <a:prstGeom prst="rect">
+                      <a:avLst/>
+                    </a:prstGeom>
+                  </pic:spPr>
+                </pic:pic>
+              </a:graphicData>
+            </a:graphic>
+          </wp:inline>
+        </w:drawing>
+      </w:r>
+    </w:p>
+    <w:p>
+      <w:r>
+        <w:t xml:space="preserve">My basic idea was to divide the number by ten, push the remainder (adding 48 decimal) on to the stack, and divide the quotient again. The stack would then end up being just the number itself.  </w:t>
+      </w:r>
+    </w:p>
+    <w:p/>
+    <w:p>
+      <w:pPr>
+        <w:rPr>
+          <w:b/>
+        </w:rPr>
+      </w:pPr>
+      <w:r>
+        <w:rPr>
+          <w:b/>
+        </w:rPr>
+        <w:lastRenderedPageBreak/>
+        <w:t>Part 3:</w:t>
+      </w:r>
+    </w:p>
+    <w:p>
+      <w:r>
+        <w:t xml:space="preserve"> </w:t>
+      </w:r>
+      <w:r>
+        <w:t xml:space="preserve">Unfortunately, because I couldn’t get the </w:t>
+      </w:r>
+      <w:proofErr w:type="spellStart"/>
+      <w:proofErr w:type="gramStart"/>
+      <w:r>
+        <w:t>ascii</w:t>
+      </w:r>
+      <w:proofErr w:type="spellEnd"/>
+      <w:proofErr w:type="gramEnd"/>
+      <w:r>
+        <w:t xml:space="preserve"> characters of the number, I was unable to print out the number to UART. Successful tests done in part 1 show that I had the </w:t>
+      </w:r>
+      <w:proofErr w:type="spellStart"/>
+      <w:r>
+        <w:t>output_string</w:t>
+      </w:r>
+      <w:proofErr w:type="spellEnd"/>
+      <w:r>
+        <w:t xml:space="preserve"> function working with a stack frame. Additional screenshots included below.</w:t>
+      </w:r>
+    </w:p>
+    <w:p>
+      <w:r>
+        <w:rPr>
+          <w:noProof/>
+        </w:rPr>
+        <w:drawing>
+          <wp:inline distT="0" distB="0" distL="0" distR="0" wp14:anchorId="46F88255" wp14:editId="46ACC1CF">
+            <wp:extent cx="5943600" cy="5820410"/>
+            <wp:effectExtent l="0" t="0" r="0" b="8890"/>
+            <wp:docPr id="11" name="Picture 11"/>
+            <wp:cNvGraphicFramePr>
+              <a:graphicFrameLocks xmlns:a="http://schemas.openxmlformats.org/drawingml/2006/main" noChangeAspect="1"/>
+            </wp:cNvGraphicFramePr>
+            <a:graphic xmlns:a="http://schemas.openxmlformats.org/drawingml/2006/main">
+              <a:graphicData uri="http://schemas.openxmlformats.org/drawingml/2006/picture">
+                <pic:pic xmlns:pic="http://schemas.openxmlformats.org/drawingml/2006/picture">
+                  <pic:nvPicPr>
+                    <pic:cNvPr id="5" name="Lab5_Part2_3.JPG"/>
+                    <pic:cNvPicPr/>
+                  </pic:nvPicPr>
+                  <pic:blipFill>
+                    <a:blip r:embed="rId8">
+                      <a:extLst>
+                        <a:ext uri="{28A0092B-C50C-407E-A947-70E740481C1C}">
+                          <a14:useLocalDpi xmlns:a14="http://schemas.microsoft.com/office/drawing/2010/main" val="0"/>
+                        </a:ext>
+                      </a:extLst>
+                    </a:blip>
+                    <a:stretch>
+                      <a:fillRect/>
+                    </a:stretch>
+                  </pic:blipFill>
+                  <pic:spPr>
+                    <a:xfrm>
+                      <a:off x="0" y="0"/>
+                      <a:ext cx="5943600" cy="5820410"/>
+                    </a:xfrm>
+                    <a:prstGeom prst="rect">
+                      <a:avLst/>
+                    </a:prstGeom>
+                  </pic:spPr>
+                </pic:pic>
+              </a:graphicData>
+            </a:graphic>
+          </wp:inline>
+        </w:drawing>
+      </w:r>
+    </w:p>
+    <w:p>
+      <w:r>
+        <w:rPr>
+          <w:noProof/>
+        </w:rPr>
+        <w:drawing>
+          <wp:inline distT="0" distB="0" distL="0" distR="0" wp14:anchorId="6C93EE40" wp14:editId="0227F51B">
+            <wp:extent cx="4419600" cy="457200"/>
+            <wp:effectExtent l="0" t="0" r="0" b="0"/>
+            <wp:docPr id="12" name="Picture 12"/>
+            <wp:cNvGraphicFramePr>
+              <a:graphicFrameLocks xmlns:a="http://schemas.openxmlformats.org/drawingml/2006/main" noChangeAspect="1"/>
+            </wp:cNvGraphicFramePr>
+            <a:graphic xmlns:a="http://schemas.openxmlformats.org/drawingml/2006/main">
+              <a:graphicData uri="http://schemas.openxmlformats.org/drawingml/2006/picture">
+                <pic:pic xmlns:pic="http://schemas.openxmlformats.org/drawingml/2006/picture">
+                  <pic:nvPicPr>
+                    <pic:cNvPr id="6" name="Lab5_Part2_4.JPG"/>
+                    <pic:cNvPicPr/>
+                  </pic:nvPicPr>
+                  <pic:blipFill>
+                    <a:blip r:embed="rId9">
+                      <a:extLst>
+                        <a:ext uri="{28A0092B-C50C-407E-A947-70E740481C1C}">
+                          <a14:useLocalDpi xmlns:a14="http://schemas.microsoft.com/office/drawing/2010/main" val="0"/>
+                        </a:ext>
+                      </a:extLst>
+                    </a:blip>
+                    <a:stretch>
+                      <a:fillRect/>
+                    </a:stretch>
+                  </pic:blipFill>
+                  <pic:spPr>
+                    <a:xfrm>
+                      <a:off x="0" y="0"/>
+                      <a:ext cx="4419600" cy="457200"/>
+                    </a:xfrm>
+                    <a:prstGeom prst="rect">
+                      <a:avLst/>
+                    </a:prstGeom>
+                  </pic:spPr>
+                </pic:pic>
+              </a:graphicData>
+            </a:graphic>
+          </wp:inline>
+        </w:drawing>
+      </w:r>
+    </w:p>
+    <w:p/>
+    <w:p/>
+    <w:p>
+      <w:pPr>
+        <w:rPr>
+          <w:b/>
+        </w:rPr>
+      </w:pPr>
+      <w:r>
+        <w:rPr>
+          <w:b/>
+        </w:rPr>
+        <w:t>Conclusion:</w:t>
+      </w:r>
+    </w:p>
+    <w:p>
+      <w:r>
+        <w:rPr>
+          <w:b/>
+        </w:rPr>
+        <w:lastRenderedPageBreak/>
+        <w:tab/>
+      </w:r>
+      <w:r>
+        <w:t>This lab was again, the hardest I’ve encountered so far. Problems and solutions are included below.</w:t>
+      </w:r>
+    </w:p>
+    <w:p>
+      <w:r>
+        <w:t xml:space="preserve">- Where </w:t>
+      </w:r>
+      <w:r>
+        <w:t xml:space="preserve">do functions go? </w:t>
+      </w:r>
+    </w:p>
+    <w:p>
+      <w:r>
+        <w:tab/>
+        <w:t>- A</w:t>
+      </w:r>
+      <w:r>
+        <w:t>nswered with example</w:t>
+      </w:r>
+      <w:r>
+        <w:t xml:space="preserve"> during lab time</w:t>
+      </w:r>
+    </w:p>
+    <w:p>
+      <w:r>
+        <w:t>- Runtime exception with UIMODESET</w:t>
+      </w:r>
+    </w:p>
+    <w:p>
+      <w:r>
+        <w:tab/>
+        <w:t>- V</w:t>
+      </w:r>
+      <w:r>
+        <w:t>ariables set before main after .text won’t work</w:t>
+      </w:r>
+      <w:r>
+        <w:t>. Documentation provided was a bit misleading</w:t>
+      </w:r>
+    </w:p>
+    <w:p>
+      <w:r>
+        <w:t>- Sending byte to output string</w:t>
+      </w:r>
+    </w:p>
+    <w:p>
+      <w:r>
+        <w:tab/>
+        <w:t>- Looking into documentation requirements helped</w:t>
+      </w:r>
+    </w:p>
+    <w:p>
+      <w:r>
+        <w:t xml:space="preserve">- Decimal and hex conversion in </w:t>
+      </w:r>
+      <w:proofErr w:type="spellStart"/>
+      <w:r>
+        <w:t>addiu</w:t>
+      </w:r>
+      <w:proofErr w:type="spellEnd"/>
+      <w:r>
+        <w:t xml:space="preserve"> for asci</w:t>
+      </w:r>
+    </w:p>
+    <w:p>
+      <w:r>
+        <w:tab/>
+        <w:t xml:space="preserve">- Debugging </w:t>
+      </w:r>
+      <w:r>
+        <w:t>and walking through watches helped here</w:t>
+      </w:r>
+    </w:p>
+    <w:p>
+      <w:r>
+        <w:t>- Binary to asci</w:t>
+      </w:r>
+    </w:p>
+    <w:p>
+      <w:r>
+        <w:tab/>
+        <w:t>- Not working, after much time debugging and walking through logic.</w:t>
+      </w:r>
+    </w:p>
+    <w:p>
+      <w:r>
+        <w:t>- Printing out final output strings</w:t>
+      </w:r>
+    </w:p>
+    <w:p>
+      <w:r>
+        <w:tab/>
+        <w:t xml:space="preserve">- With no </w:t>
+      </w:r>
+      <w:proofErr w:type="spellStart"/>
+      <w:proofErr w:type="gramStart"/>
+      <w:r>
+        <w:t>ascii</w:t>
+      </w:r>
+      <w:proofErr w:type="spellEnd"/>
+      <w:proofErr w:type="gramEnd"/>
+      <w:r>
+        <w:t xml:space="preserve"> characters, there is no output to print</w:t>
+      </w:r>
       <w:bookmarkStart w:id="0" w:name="_GoBack"/>
       <w:bookmarkEnd w:id="0"/>
     </w:p>
     <w:p>
-      <w:pPr>
-        <w:rPr>
-          <w:b/>
-        </w:rPr>
-      </w:pPr>
-      <w:r>
-        <w:rPr>
-          <w:b/>
-        </w:rPr>
-        <w:t>Part 3:</w:t>
-      </w:r>
-    </w:p>
-    <w:p>
-      <w:r>
-        <w:t xml:space="preserve"> </w:t>
-      </w:r>
-    </w:p>
-    <w:p>
-      <w:pPr>
-        <w:rPr>
-          <w:b/>
-        </w:rPr>
-      </w:pPr>
-      <w:r>
-        <w:rPr>
-          <w:b/>
-        </w:rPr>
-        <w:t>Conclusion:</w:t>
-      </w:r>
-    </w:p>
-    <w:p>
-      <w:r>
-        <w:t xml:space="preserve">- Where </w:t>
-      </w:r>
-      <w:r>
-        <w:t>do functions go? .</w:t>
+      <w:r>
+        <w:t>Looking back at the objectives of this lab, I feel like I did complete the following:</w:t>
+      </w:r>
+    </w:p>
+    <w:p>
+      <w:r>
+        <w:tab/>
+        <w:t>- Parse a string of text -&gt; shown in checking if each character is a digit</w:t>
+      </w:r>
+    </w:p>
+    <w:p>
+      <w:r>
+        <w:tab/>
+        <w:t>- Evaluate for digits -&gt; shown in counting digits</w:t>
+      </w:r>
+    </w:p>
+    <w:p>
+      <w:r>
+        <w:tab/>
+        <w:t xml:space="preserve">- Keep tally of different digits -&gt; shown in debugging of </w:t>
       </w:r>
       <w:proofErr w:type="spellStart"/>
       <w:r>
-        <w:t>ent</w:t>
+        <w:t>count_X</w:t>
       </w:r>
       <w:proofErr w:type="spellEnd"/>
       <w:r>
-        <w:t>?</w:t>
-      </w:r>
-    </w:p>
-    <w:p>
-      <w:r>
-        <w:tab/>
-        <w:t>- answered with example</w:t>
-      </w:r>
-    </w:p>
-    <w:p>
-      <w:r>
-        <w:t>- Runtime exception with UIMODESET</w:t>
-      </w:r>
-    </w:p>
-    <w:p>
-      <w:r>
-        <w:tab/>
-        <w:t xml:space="preserve">- </w:t>
-      </w:r>
-      <w:proofErr w:type="gramStart"/>
-      <w:r>
-        <w:t>variables</w:t>
-      </w:r>
-      <w:proofErr w:type="gramEnd"/>
-      <w:r>
-        <w:t xml:space="preserve"> set before main after .text won’t work… Thanks documentation…</w:t>
+        <w:t xml:space="preserve"> variables</w:t>
+      </w:r>
+    </w:p>
+    <w:p>
+      <w:r>
+        <w:t xml:space="preserve">In summary, I learned a lot about allocating stack frames, string parsing, digit checking, and debugging through logic issues. </w:t>
       </w:r>
     </w:p>
     <w:sectPr>

</xml_diff>